<commit_message>
changes to bug report
</commit_message>
<xml_diff>
--- a/doc/BugReport.docx
+++ b/doc/BugReport.docx
@@ -1295,34 +1295,1067 @@
       <w:pPr>
         <w:pStyle w:val="Normal1"/>
         <w:rPr>
-          <w:lang w:val="en-FI"/>
-        </w:rPr>
-      </w:pPr>
-      <w:r>
-        <w:rPr>
-          <w:sz w:val="20"/>
-          <w:szCs w:val="20"/>
-        </w:rPr>
-        <w:t xml:space="preserve">The </w:t>
-      </w:r>
-      <w:r>
-        <w:rPr>
           <w:sz w:val="20"/>
           <w:szCs w:val="20"/>
           <w:lang w:val="en-FI"/>
         </w:rPr>
+      </w:pPr>
+      <w:r>
+        <w:rPr>
+          <w:sz w:val="20"/>
+          <w:szCs w:val="20"/>
+        </w:rPr>
+        <w:t xml:space="preserve">The </w:t>
+      </w:r>
+      <w:r>
+        <w:rPr>
+          <w:sz w:val="20"/>
+          <w:szCs w:val="20"/>
+          <w:lang w:val="en-FI"/>
+        </w:rPr>
         <w:t>basket modal shows total products as 2 and the total price of the two.</w:t>
       </w:r>
     </w:p>
     <w:p>
       <w:pPr>
         <w:pStyle w:val="Normal1"/>
-      </w:pPr>
-    </w:p>
-    <w:p>
-      <w:pPr>
-        <w:pStyle w:val="Normal1"/>
-      </w:pPr>
+        <w:rPr>
+          <w:sz w:val="20"/>
+          <w:szCs w:val="20"/>
+          <w:lang w:val="en-FI"/>
+        </w:rPr>
+      </w:pPr>
+    </w:p>
+    <w:tbl>
+      <w:tblPr>
+        <w:tblStyle w:val="a"/>
+        <w:tblW w:w="9360" w:type="dxa"/>
+        <w:tblBorders>
+          <w:top w:val="single" w:sz="8" w:space="0" w:color="000000"/>
+          <w:left w:val="single" w:sz="8" w:space="0" w:color="000000"/>
+          <w:bottom w:val="single" w:sz="8" w:space="0" w:color="000000"/>
+          <w:right w:val="single" w:sz="8" w:space="0" w:color="000000"/>
+          <w:insideH w:val="single" w:sz="8" w:space="0" w:color="000000"/>
+          <w:insideV w:val="single" w:sz="8" w:space="0" w:color="000000"/>
+        </w:tblBorders>
+        <w:tblLayout w:type="fixed"/>
+        <w:tblLook w:val="0600" w:firstRow="0" w:lastRow="0" w:firstColumn="0" w:lastColumn="0" w:noHBand="1" w:noVBand="1"/>
+      </w:tblPr>
+      <w:tblGrid>
+        <w:gridCol w:w="2655"/>
+        <w:gridCol w:w="6705"/>
+      </w:tblGrid>
+      <w:tr>
+        <w:trPr>
+          <w:trHeight w:val="500"/>
+        </w:trPr>
+        <w:tc>
+          <w:tcPr>
+            <w:tcW w:w="2655" w:type="dxa"/>
+            <w:tcMar>
+              <w:top w:w="40" w:type="dxa"/>
+              <w:left w:w="40" w:type="dxa"/>
+              <w:bottom w:w="40" w:type="dxa"/>
+              <w:right w:w="40" w:type="dxa"/>
+            </w:tcMar>
+            <w:vAlign w:val="bottom"/>
+          </w:tcPr>
+          <w:p>
+            <w:pPr>
+              <w:pStyle w:val="Normal1"/>
+              <w:widowControl w:val="0"/>
+              <w:spacing w:line="240" w:lineRule="auto"/>
+            </w:pPr>
+            <w:r>
+              <w:rPr>
+                <w:sz w:val="20"/>
+                <w:szCs w:val="20"/>
+              </w:rPr>
+              <w:t>ID number</w:t>
+            </w:r>
+          </w:p>
+        </w:tc>
+        <w:tc>
+          <w:tcPr>
+            <w:tcW w:w="6705" w:type="dxa"/>
+            <w:tcMar>
+              <w:top w:w="40" w:type="dxa"/>
+              <w:left w:w="40" w:type="dxa"/>
+              <w:bottom w:w="40" w:type="dxa"/>
+              <w:right w:w="40" w:type="dxa"/>
+            </w:tcMar>
+            <w:vAlign w:val="bottom"/>
+          </w:tcPr>
+          <w:p>
+            <w:pPr>
+              <w:pStyle w:val="Normal1"/>
+              <w:widowControl w:val="0"/>
+              <w:spacing w:line="240" w:lineRule="auto"/>
+              <w:rPr>
+                <w:lang w:val="en-FI"/>
+              </w:rPr>
+            </w:pPr>
+            <w:r>
+              <w:rPr>
+                <w:sz w:val="20"/>
+                <w:szCs w:val="20"/>
+                <w:lang w:val="en-FI"/>
+              </w:rPr>
+              <w:t>#BUG_VK00</w:t>
+            </w:r>
+            <w:r>
+              <w:rPr>
+                <w:sz w:val="20"/>
+                <w:szCs w:val="20"/>
+                <w:lang w:val="en-FI"/>
+              </w:rPr>
+              <w:t>2</w:t>
+            </w:r>
+          </w:p>
+        </w:tc>
+      </w:tr>
+      <w:tr>
+        <w:trPr>
+          <w:trHeight w:val="480"/>
+        </w:trPr>
+        <w:tc>
+          <w:tcPr>
+            <w:tcW w:w="2655" w:type="dxa"/>
+            <w:tcMar>
+              <w:top w:w="40" w:type="dxa"/>
+              <w:left w:w="40" w:type="dxa"/>
+              <w:bottom w:w="40" w:type="dxa"/>
+              <w:right w:w="40" w:type="dxa"/>
+            </w:tcMar>
+            <w:vAlign w:val="bottom"/>
+          </w:tcPr>
+          <w:p>
+            <w:pPr>
+              <w:pStyle w:val="Normal1"/>
+              <w:widowControl w:val="0"/>
+              <w:spacing w:line="240" w:lineRule="auto"/>
+            </w:pPr>
+            <w:r>
+              <w:rPr>
+                <w:sz w:val="20"/>
+                <w:szCs w:val="20"/>
+              </w:rPr>
+              <w:t>Name</w:t>
+            </w:r>
+          </w:p>
+        </w:tc>
+        <w:tc>
+          <w:tcPr>
+            <w:tcW w:w="6705" w:type="dxa"/>
+            <w:tcMar>
+              <w:top w:w="40" w:type="dxa"/>
+              <w:left w:w="40" w:type="dxa"/>
+              <w:bottom w:w="40" w:type="dxa"/>
+              <w:right w:w="40" w:type="dxa"/>
+            </w:tcMar>
+            <w:vAlign w:val="bottom"/>
+          </w:tcPr>
+          <w:p>
+            <w:pPr>
+              <w:pStyle w:val="Normal1"/>
+              <w:widowControl w:val="0"/>
+              <w:spacing w:line="240" w:lineRule="auto"/>
+              <w:rPr>
+                <w:lang w:val="en-FI"/>
+              </w:rPr>
+            </w:pPr>
+            <w:r>
+              <w:rPr>
+                <w:lang w:val="en-FI"/>
+              </w:rPr>
+              <w:t xml:space="preserve">Application crash on clicking the </w:t>
+            </w:r>
+            <w:r>
+              <w:rPr>
+                <w:lang w:val="en-FI"/>
+              </w:rPr>
+              <w:t>submit the information</w:t>
+            </w:r>
+            <w:r>
+              <w:rPr>
+                <w:lang w:val="en-FI"/>
+              </w:rPr>
+              <w:t xml:space="preserve"> button while creating a new user.</w:t>
+            </w:r>
+          </w:p>
+        </w:tc>
+      </w:tr>
+      <w:tr>
+        <w:trPr>
+          <w:trHeight w:val="500"/>
+        </w:trPr>
+        <w:tc>
+          <w:tcPr>
+            <w:tcW w:w="2655" w:type="dxa"/>
+            <w:tcMar>
+              <w:top w:w="40" w:type="dxa"/>
+              <w:left w:w="40" w:type="dxa"/>
+              <w:bottom w:w="40" w:type="dxa"/>
+              <w:right w:w="40" w:type="dxa"/>
+            </w:tcMar>
+            <w:vAlign w:val="bottom"/>
+          </w:tcPr>
+          <w:p>
+            <w:pPr>
+              <w:pStyle w:val="Normal1"/>
+              <w:widowControl w:val="0"/>
+              <w:spacing w:line="240" w:lineRule="auto"/>
+            </w:pPr>
+            <w:r>
+              <w:rPr>
+                <w:sz w:val="20"/>
+                <w:szCs w:val="20"/>
+              </w:rPr>
+              <w:t>Reporter</w:t>
+            </w:r>
+          </w:p>
+        </w:tc>
+        <w:tc>
+          <w:tcPr>
+            <w:tcW w:w="6705" w:type="dxa"/>
+            <w:tcMar>
+              <w:top w:w="40" w:type="dxa"/>
+              <w:left w:w="40" w:type="dxa"/>
+              <w:bottom w:w="40" w:type="dxa"/>
+              <w:right w:w="40" w:type="dxa"/>
+            </w:tcMar>
+            <w:vAlign w:val="bottom"/>
+          </w:tcPr>
+          <w:p>
+            <w:pPr>
+              <w:pStyle w:val="Normal1"/>
+              <w:widowControl w:val="0"/>
+              <w:spacing w:line="240" w:lineRule="auto"/>
+            </w:pPr>
+            <w:r>
+              <w:rPr>
+                <w:sz w:val="20"/>
+                <w:szCs w:val="20"/>
+                <w:lang w:val="en-FI"/>
+              </w:rPr>
+              <w:t>Deepan Gautam</w:t>
+            </w:r>
+          </w:p>
+        </w:tc>
+      </w:tr>
+      <w:tr>
+        <w:trPr>
+          <w:trHeight w:val="520"/>
+        </w:trPr>
+        <w:tc>
+          <w:tcPr>
+            <w:tcW w:w="2655" w:type="dxa"/>
+            <w:tcMar>
+              <w:top w:w="40" w:type="dxa"/>
+              <w:left w:w="40" w:type="dxa"/>
+              <w:bottom w:w="40" w:type="dxa"/>
+              <w:right w:w="40" w:type="dxa"/>
+            </w:tcMar>
+            <w:vAlign w:val="bottom"/>
+          </w:tcPr>
+          <w:p>
+            <w:pPr>
+              <w:pStyle w:val="Normal1"/>
+              <w:widowControl w:val="0"/>
+              <w:spacing w:line="240" w:lineRule="auto"/>
+            </w:pPr>
+            <w:r>
+              <w:rPr>
+                <w:sz w:val="20"/>
+                <w:szCs w:val="20"/>
+              </w:rPr>
+              <w:t>Submit Date</w:t>
+            </w:r>
+          </w:p>
+        </w:tc>
+        <w:tc>
+          <w:tcPr>
+            <w:tcW w:w="6705" w:type="dxa"/>
+            <w:tcMar>
+              <w:top w:w="40" w:type="dxa"/>
+              <w:left w:w="40" w:type="dxa"/>
+              <w:bottom w:w="40" w:type="dxa"/>
+              <w:right w:w="40" w:type="dxa"/>
+            </w:tcMar>
+            <w:vAlign w:val="bottom"/>
+          </w:tcPr>
+          <w:p>
+            <w:pPr>
+              <w:pStyle w:val="Normal1"/>
+              <w:widowControl w:val="0"/>
+              <w:spacing w:line="240" w:lineRule="auto"/>
+              <w:rPr>
+                <w:lang w:val="en-FI"/>
+              </w:rPr>
+            </w:pPr>
+            <w:r>
+              <w:rPr>
+                <w:sz w:val="20"/>
+                <w:szCs w:val="20"/>
+                <w:lang w:val="en-FI"/>
+              </w:rPr>
+              <w:t>15</w:t>
+            </w:r>
+            <w:r>
+              <w:rPr>
+                <w:sz w:val="20"/>
+                <w:szCs w:val="20"/>
+              </w:rPr>
+              <w:t>/</w:t>
+            </w:r>
+            <w:r>
+              <w:rPr>
+                <w:sz w:val="20"/>
+                <w:szCs w:val="20"/>
+                <w:lang w:val="en-FI"/>
+              </w:rPr>
+              <w:t>10</w:t>
+            </w:r>
+            <w:r>
+              <w:rPr>
+                <w:sz w:val="20"/>
+                <w:szCs w:val="20"/>
+              </w:rPr>
+              <w:t>/20</w:t>
+            </w:r>
+            <w:r>
+              <w:rPr>
+                <w:sz w:val="20"/>
+                <w:szCs w:val="20"/>
+                <w:lang w:val="en-FI"/>
+              </w:rPr>
+              <w:t>22</w:t>
+            </w:r>
+          </w:p>
+        </w:tc>
+      </w:tr>
+      <w:tr>
+        <w:trPr>
+          <w:trHeight w:val="720"/>
+        </w:trPr>
+        <w:tc>
+          <w:tcPr>
+            <w:tcW w:w="2655" w:type="dxa"/>
+            <w:tcMar>
+              <w:top w:w="40" w:type="dxa"/>
+              <w:left w:w="40" w:type="dxa"/>
+              <w:bottom w:w="40" w:type="dxa"/>
+              <w:right w:w="40" w:type="dxa"/>
+            </w:tcMar>
+            <w:vAlign w:val="bottom"/>
+          </w:tcPr>
+          <w:p>
+            <w:pPr>
+              <w:pStyle w:val="Normal1"/>
+              <w:widowControl w:val="0"/>
+              <w:spacing w:line="240" w:lineRule="auto"/>
+            </w:pPr>
+            <w:r>
+              <w:rPr>
+                <w:sz w:val="20"/>
+                <w:szCs w:val="20"/>
+              </w:rPr>
+              <w:t>Summary</w:t>
+            </w:r>
+          </w:p>
+        </w:tc>
+        <w:tc>
+          <w:tcPr>
+            <w:tcW w:w="6705" w:type="dxa"/>
+            <w:tcMar>
+              <w:top w:w="40" w:type="dxa"/>
+              <w:left w:w="40" w:type="dxa"/>
+              <w:bottom w:w="40" w:type="dxa"/>
+              <w:right w:w="40" w:type="dxa"/>
+            </w:tcMar>
+            <w:vAlign w:val="bottom"/>
+          </w:tcPr>
+          <w:p>
+            <w:pPr>
+              <w:pStyle w:val="Normal1"/>
+              <w:widowControl w:val="0"/>
+              <w:spacing w:line="240" w:lineRule="auto"/>
+              <w:rPr>
+                <w:lang w:val="en-FI"/>
+              </w:rPr>
+            </w:pPr>
+            <w:r>
+              <w:rPr>
+                <w:sz w:val="20"/>
+                <w:szCs w:val="20"/>
+                <w:lang w:val="en-FI"/>
+              </w:rPr>
+              <w:t xml:space="preserve">When I tried to create a new account the application crashes when submitting the information displays error </w:t>
+            </w:r>
+            <w:r>
+              <w:rPr>
+                <w:rFonts w:ascii="Work Sans" w:hAnsi="Work Sans"/>
+                <w:color w:val="3A3A3A"/>
+                <w:sz w:val="23"/>
+                <w:szCs w:val="23"/>
+                <w:shd w:val="clear" w:color="auto" w:fill="FFFFFF"/>
+              </w:rPr>
+              <w:t>ORA1090 Exception: Insert values Error…</w:t>
+            </w:r>
+          </w:p>
+        </w:tc>
+      </w:tr>
+      <w:tr>
+        <w:trPr>
+          <w:trHeight w:val="420"/>
+        </w:trPr>
+        <w:tc>
+          <w:tcPr>
+            <w:tcW w:w="2655" w:type="dxa"/>
+            <w:tcMar>
+              <w:top w:w="40" w:type="dxa"/>
+              <w:left w:w="40" w:type="dxa"/>
+              <w:bottom w:w="40" w:type="dxa"/>
+              <w:right w:w="40" w:type="dxa"/>
+            </w:tcMar>
+            <w:vAlign w:val="bottom"/>
+          </w:tcPr>
+          <w:p>
+            <w:pPr>
+              <w:pStyle w:val="Normal1"/>
+              <w:widowControl w:val="0"/>
+              <w:spacing w:line="240" w:lineRule="auto"/>
+            </w:pPr>
+            <w:r>
+              <w:rPr>
+                <w:sz w:val="20"/>
+                <w:szCs w:val="20"/>
+              </w:rPr>
+              <w:t>URL</w:t>
+            </w:r>
+          </w:p>
+        </w:tc>
+        <w:tc>
+          <w:tcPr>
+            <w:tcW w:w="6705" w:type="dxa"/>
+            <w:tcMar>
+              <w:top w:w="40" w:type="dxa"/>
+              <w:left w:w="40" w:type="dxa"/>
+              <w:bottom w:w="40" w:type="dxa"/>
+              <w:right w:w="40" w:type="dxa"/>
+            </w:tcMar>
+            <w:vAlign w:val="bottom"/>
+          </w:tcPr>
+          <w:p>
+            <w:pPr>
+              <w:pStyle w:val="Normal1"/>
+              <w:widowControl w:val="0"/>
+              <w:spacing w:line="240" w:lineRule="auto"/>
+              <w:rPr>
+                <w:lang w:val="en-FI"/>
+              </w:rPr>
+            </w:pPr>
+            <w:r>
+              <w:rPr>
+                <w:lang w:val="en-FI"/>
+              </w:rPr>
+              <w:t>https://www.verkkokauppa.com/fi/account/create?next=%2Ffi%2Faccount%2Fcustomer</w:t>
+            </w:r>
+          </w:p>
+        </w:tc>
+      </w:tr>
+      <w:tr>
+        <w:trPr>
+          <w:trHeight w:val="500"/>
+        </w:trPr>
+        <w:tc>
+          <w:tcPr>
+            <w:tcW w:w="2655" w:type="dxa"/>
+            <w:tcMar>
+              <w:top w:w="40" w:type="dxa"/>
+              <w:left w:w="40" w:type="dxa"/>
+              <w:bottom w:w="40" w:type="dxa"/>
+              <w:right w:w="40" w:type="dxa"/>
+            </w:tcMar>
+            <w:vAlign w:val="bottom"/>
+          </w:tcPr>
+          <w:p>
+            <w:pPr>
+              <w:pStyle w:val="Normal1"/>
+              <w:widowControl w:val="0"/>
+              <w:spacing w:line="240" w:lineRule="auto"/>
+            </w:pPr>
+            <w:r>
+              <w:rPr>
+                <w:sz w:val="20"/>
+                <w:szCs w:val="20"/>
+              </w:rPr>
+              <w:t>Screenshot</w:t>
+            </w:r>
+          </w:p>
+        </w:tc>
+        <w:tc>
+          <w:tcPr>
+            <w:tcW w:w="6705" w:type="dxa"/>
+            <w:tcMar>
+              <w:top w:w="40" w:type="dxa"/>
+              <w:left w:w="40" w:type="dxa"/>
+              <w:bottom w:w="40" w:type="dxa"/>
+              <w:right w:w="40" w:type="dxa"/>
+            </w:tcMar>
+            <w:vAlign w:val="bottom"/>
+          </w:tcPr>
+          <w:p>
+            <w:pPr>
+              <w:pStyle w:val="Normal1"/>
+              <w:widowControl w:val="0"/>
+              <w:spacing w:line="240" w:lineRule="auto"/>
+            </w:pPr>
+          </w:p>
+        </w:tc>
+      </w:tr>
+      <w:tr>
+        <w:trPr>
+          <w:trHeight w:val="560"/>
+        </w:trPr>
+        <w:tc>
+          <w:tcPr>
+            <w:tcW w:w="2655" w:type="dxa"/>
+            <w:tcMar>
+              <w:top w:w="40" w:type="dxa"/>
+              <w:left w:w="40" w:type="dxa"/>
+              <w:bottom w:w="40" w:type="dxa"/>
+              <w:right w:w="40" w:type="dxa"/>
+            </w:tcMar>
+            <w:vAlign w:val="bottom"/>
+          </w:tcPr>
+          <w:p>
+            <w:pPr>
+              <w:pStyle w:val="Normal1"/>
+              <w:widowControl w:val="0"/>
+              <w:spacing w:line="240" w:lineRule="auto"/>
+            </w:pPr>
+            <w:r>
+              <w:rPr>
+                <w:sz w:val="20"/>
+                <w:szCs w:val="20"/>
+              </w:rPr>
+              <w:t>Platform</w:t>
+            </w:r>
+          </w:p>
+        </w:tc>
+        <w:tc>
+          <w:tcPr>
+            <w:tcW w:w="6705" w:type="dxa"/>
+            <w:tcMar>
+              <w:top w:w="40" w:type="dxa"/>
+              <w:left w:w="40" w:type="dxa"/>
+              <w:bottom w:w="40" w:type="dxa"/>
+              <w:right w:w="40" w:type="dxa"/>
+            </w:tcMar>
+            <w:vAlign w:val="bottom"/>
+          </w:tcPr>
+          <w:p>
+            <w:pPr>
+              <w:pStyle w:val="Normal1"/>
+              <w:widowControl w:val="0"/>
+              <w:spacing w:line="240" w:lineRule="auto"/>
+              <w:rPr>
+                <w:lang w:val="en-FI"/>
+              </w:rPr>
+            </w:pPr>
+            <w:r>
+              <w:rPr>
+                <w:sz w:val="20"/>
+                <w:szCs w:val="20"/>
+                <w:lang w:val="en-FI"/>
+              </w:rPr>
+              <w:t>Windows</w:t>
+            </w:r>
+          </w:p>
+        </w:tc>
+      </w:tr>
+      <w:tr>
+        <w:trPr>
+          <w:trHeight w:val="480"/>
+        </w:trPr>
+        <w:tc>
+          <w:tcPr>
+            <w:tcW w:w="2655" w:type="dxa"/>
+            <w:tcMar>
+              <w:top w:w="40" w:type="dxa"/>
+              <w:left w:w="40" w:type="dxa"/>
+              <w:bottom w:w="40" w:type="dxa"/>
+              <w:right w:w="40" w:type="dxa"/>
+            </w:tcMar>
+            <w:vAlign w:val="bottom"/>
+          </w:tcPr>
+          <w:p>
+            <w:pPr>
+              <w:pStyle w:val="Normal1"/>
+              <w:widowControl w:val="0"/>
+              <w:spacing w:line="240" w:lineRule="auto"/>
+            </w:pPr>
+            <w:r>
+              <w:rPr>
+                <w:sz w:val="20"/>
+                <w:szCs w:val="20"/>
+              </w:rPr>
+              <w:t>Operating System</w:t>
+            </w:r>
+          </w:p>
+        </w:tc>
+        <w:tc>
+          <w:tcPr>
+            <w:tcW w:w="6705" w:type="dxa"/>
+            <w:tcMar>
+              <w:top w:w="40" w:type="dxa"/>
+              <w:left w:w="40" w:type="dxa"/>
+              <w:bottom w:w="40" w:type="dxa"/>
+              <w:right w:w="40" w:type="dxa"/>
+            </w:tcMar>
+            <w:vAlign w:val="bottom"/>
+          </w:tcPr>
+          <w:p>
+            <w:pPr>
+              <w:pStyle w:val="Normal1"/>
+              <w:widowControl w:val="0"/>
+              <w:spacing w:line="240" w:lineRule="auto"/>
+              <w:rPr>
+                <w:lang w:val="en-FI"/>
+              </w:rPr>
+            </w:pPr>
+            <w:r>
+              <w:rPr>
+                <w:sz w:val="20"/>
+                <w:szCs w:val="20"/>
+                <w:lang w:val="en-FI"/>
+              </w:rPr>
+              <w:t>Windows 11</w:t>
+            </w:r>
+          </w:p>
+        </w:tc>
+      </w:tr>
+      <w:tr>
+        <w:trPr>
+          <w:trHeight w:val="480"/>
+        </w:trPr>
+        <w:tc>
+          <w:tcPr>
+            <w:tcW w:w="2655" w:type="dxa"/>
+            <w:tcMar>
+              <w:top w:w="40" w:type="dxa"/>
+              <w:left w:w="40" w:type="dxa"/>
+              <w:bottom w:w="40" w:type="dxa"/>
+              <w:right w:w="40" w:type="dxa"/>
+            </w:tcMar>
+            <w:vAlign w:val="bottom"/>
+          </w:tcPr>
+          <w:p>
+            <w:pPr>
+              <w:pStyle w:val="Normal1"/>
+              <w:widowControl w:val="0"/>
+              <w:spacing w:line="240" w:lineRule="auto"/>
+            </w:pPr>
+            <w:r>
+              <w:rPr>
+                <w:sz w:val="20"/>
+                <w:szCs w:val="20"/>
+              </w:rPr>
+              <w:t>Browser</w:t>
+            </w:r>
+          </w:p>
+        </w:tc>
+        <w:tc>
+          <w:tcPr>
+            <w:tcW w:w="6705" w:type="dxa"/>
+            <w:tcMar>
+              <w:top w:w="40" w:type="dxa"/>
+              <w:left w:w="40" w:type="dxa"/>
+              <w:bottom w:w="40" w:type="dxa"/>
+              <w:right w:w="40" w:type="dxa"/>
+            </w:tcMar>
+            <w:vAlign w:val="bottom"/>
+          </w:tcPr>
+          <w:p>
+            <w:pPr>
+              <w:pStyle w:val="Normal1"/>
+              <w:widowControl w:val="0"/>
+              <w:spacing w:line="240" w:lineRule="auto"/>
+            </w:pPr>
+            <w:r>
+              <w:rPr>
+                <w:sz w:val="20"/>
+                <w:szCs w:val="20"/>
+              </w:rPr>
+              <w:t xml:space="preserve">Chrome </w:t>
+            </w:r>
+          </w:p>
+        </w:tc>
+      </w:tr>
+      <w:tr>
+        <w:tc>
+          <w:tcPr>
+            <w:tcW w:w="2655" w:type="dxa"/>
+            <w:tcMar>
+              <w:top w:w="40" w:type="dxa"/>
+              <w:left w:w="40" w:type="dxa"/>
+              <w:bottom w:w="40" w:type="dxa"/>
+              <w:right w:w="40" w:type="dxa"/>
+            </w:tcMar>
+            <w:vAlign w:val="bottom"/>
+          </w:tcPr>
+          <w:p>
+            <w:pPr>
+              <w:pStyle w:val="Normal1"/>
+              <w:widowControl w:val="0"/>
+              <w:spacing w:line="240" w:lineRule="auto"/>
+            </w:pPr>
+            <w:r>
+              <w:rPr>
+                <w:sz w:val="20"/>
+                <w:szCs w:val="20"/>
+              </w:rPr>
+              <w:t>Severity</w:t>
+            </w:r>
+          </w:p>
+        </w:tc>
+        <w:tc>
+          <w:tcPr>
+            <w:tcW w:w="6705" w:type="dxa"/>
+            <w:tcMar>
+              <w:top w:w="40" w:type="dxa"/>
+              <w:left w:w="40" w:type="dxa"/>
+              <w:bottom w:w="40" w:type="dxa"/>
+              <w:right w:w="40" w:type="dxa"/>
+            </w:tcMar>
+            <w:vAlign w:val="bottom"/>
+          </w:tcPr>
+          <w:p>
+            <w:pPr>
+              <w:pStyle w:val="Normal1"/>
+              <w:widowControl w:val="0"/>
+              <w:spacing w:line="240" w:lineRule="auto"/>
+            </w:pPr>
+            <w:r>
+              <w:rPr>
+                <w:sz w:val="20"/>
+                <w:szCs w:val="20"/>
+              </w:rPr>
+              <w:t>Major</w:t>
+            </w:r>
+          </w:p>
+        </w:tc>
+      </w:tr>
+      <w:tr>
+        <w:tc>
+          <w:tcPr>
+            <w:tcW w:w="2655" w:type="dxa"/>
+            <w:tcMar>
+              <w:top w:w="40" w:type="dxa"/>
+              <w:left w:w="40" w:type="dxa"/>
+              <w:bottom w:w="40" w:type="dxa"/>
+              <w:right w:w="40" w:type="dxa"/>
+            </w:tcMar>
+            <w:vAlign w:val="bottom"/>
+          </w:tcPr>
+          <w:p>
+            <w:pPr>
+              <w:pStyle w:val="Normal1"/>
+              <w:widowControl w:val="0"/>
+              <w:spacing w:line="240" w:lineRule="auto"/>
+            </w:pPr>
+            <w:r>
+              <w:rPr>
+                <w:sz w:val="20"/>
+                <w:szCs w:val="20"/>
+              </w:rPr>
+              <w:t>Assigned to</w:t>
+            </w:r>
+          </w:p>
+        </w:tc>
+        <w:tc>
+          <w:tcPr>
+            <w:tcW w:w="6705" w:type="dxa"/>
+            <w:tcMar>
+              <w:top w:w="40" w:type="dxa"/>
+              <w:left w:w="40" w:type="dxa"/>
+              <w:bottom w:w="40" w:type="dxa"/>
+              <w:right w:w="40" w:type="dxa"/>
+            </w:tcMar>
+            <w:vAlign w:val="bottom"/>
+          </w:tcPr>
+          <w:p>
+            <w:pPr>
+              <w:pStyle w:val="Normal1"/>
+              <w:widowControl w:val="0"/>
+              <w:spacing w:line="240" w:lineRule="auto"/>
+            </w:pPr>
+            <w:r>
+              <w:rPr>
+                <w:sz w:val="20"/>
+                <w:szCs w:val="20"/>
+              </w:rPr>
+              <w:t>/</w:t>
+            </w:r>
+          </w:p>
+        </w:tc>
+      </w:tr>
+      <w:tr>
+        <w:tc>
+          <w:tcPr>
+            <w:tcW w:w="2655" w:type="dxa"/>
+            <w:tcMar>
+              <w:top w:w="40" w:type="dxa"/>
+              <w:left w:w="40" w:type="dxa"/>
+              <w:bottom w:w="40" w:type="dxa"/>
+              <w:right w:w="40" w:type="dxa"/>
+            </w:tcMar>
+            <w:vAlign w:val="bottom"/>
+          </w:tcPr>
+          <w:p>
+            <w:pPr>
+              <w:pStyle w:val="Normal1"/>
+              <w:widowControl w:val="0"/>
+              <w:spacing w:line="240" w:lineRule="auto"/>
+            </w:pPr>
+            <w:r>
+              <w:rPr>
+                <w:sz w:val="20"/>
+                <w:szCs w:val="20"/>
+              </w:rPr>
+              <w:t>Priority</w:t>
+            </w:r>
+          </w:p>
+        </w:tc>
+        <w:tc>
+          <w:tcPr>
+            <w:tcW w:w="6705" w:type="dxa"/>
+            <w:tcMar>
+              <w:top w:w="40" w:type="dxa"/>
+              <w:left w:w="40" w:type="dxa"/>
+              <w:bottom w:w="40" w:type="dxa"/>
+              <w:right w:w="40" w:type="dxa"/>
+            </w:tcMar>
+            <w:vAlign w:val="bottom"/>
+          </w:tcPr>
+          <w:p>
+            <w:pPr>
+              <w:pStyle w:val="Normal1"/>
+              <w:widowControl w:val="0"/>
+              <w:spacing w:line="240" w:lineRule="auto"/>
+            </w:pPr>
+            <w:r>
+              <w:rPr>
+                <w:sz w:val="20"/>
+                <w:szCs w:val="20"/>
+              </w:rPr>
+              <w:t>High</w:t>
+            </w:r>
+          </w:p>
+        </w:tc>
+      </w:tr>
+    </w:tbl>
+    <w:p>
+      <w:pPr>
+        <w:pStyle w:val="Normal1"/>
+        <w:rPr>
+          <w:lang w:val="en-FI"/>
+        </w:rPr>
+      </w:pPr>
+    </w:p>
+    <w:p>
+      <w:pPr>
+        <w:pStyle w:val="Normal1"/>
+      </w:pPr>
+    </w:p>
+    <w:p>
+      <w:pPr>
+        <w:pStyle w:val="Normal1"/>
+      </w:pPr>
+      <w:r>
+        <w:rPr>
+          <w:b/>
+          <w:u w:val="single"/>
+        </w:rPr>
+        <w:t>Description</w:t>
+      </w:r>
+    </w:p>
+    <w:p>
+      <w:pPr>
+        <w:pStyle w:val="Normal1"/>
+        <w:rPr>
+          <w:rFonts w:ascii="Work Sans" w:hAnsi="Work Sans"/>
+          <w:color w:val="3A3A3A"/>
+          <w:sz w:val="23"/>
+          <w:szCs w:val="23"/>
+          <w:shd w:val="clear" w:color="auto" w:fill="FFFFFF"/>
+        </w:rPr>
+      </w:pPr>
+      <w:r>
+        <w:rPr>
+          <w:sz w:val="20"/>
+          <w:szCs w:val="20"/>
+          <w:lang w:val="en-FI"/>
+        </w:rPr>
+        <w:t xml:space="preserve">When I tried to create a new account the application crashes when submitting the information displays error </w:t>
+      </w:r>
+      <w:r>
+        <w:rPr>
+          <w:rFonts w:ascii="Work Sans" w:hAnsi="Work Sans"/>
+          <w:color w:val="3A3A3A"/>
+          <w:sz w:val="23"/>
+          <w:szCs w:val="23"/>
+          <w:shd w:val="clear" w:color="auto" w:fill="FFFFFF"/>
+        </w:rPr>
+        <w:t>ORA1090 Exception: Insert values Error…</w:t>
+      </w:r>
+    </w:p>
+    <w:p>
+      <w:pPr>
+        <w:pStyle w:val="Normal1"/>
+      </w:pPr>
+    </w:p>
+    <w:p>
+      <w:pPr>
+        <w:pStyle w:val="Normal1"/>
+      </w:pPr>
+    </w:p>
+    <w:p>
+      <w:pPr>
+        <w:pStyle w:val="Normal1"/>
+      </w:pPr>
+      <w:r>
+        <w:rPr>
+          <w:b/>
+          <w:u w:val="single"/>
+        </w:rPr>
+        <w:lastRenderedPageBreak/>
+        <w:t>Steps to reproduce</w:t>
+      </w:r>
+    </w:p>
+    <w:p>
+      <w:pPr>
+        <w:pStyle w:val="Normal1"/>
+        <w:rPr>
+          <w:lang w:val="en-FI"/>
+        </w:rPr>
+      </w:pPr>
+      <w:r>
+        <w:rPr>
+          <w:sz w:val="20"/>
+          <w:szCs w:val="20"/>
+        </w:rPr>
+        <w:t xml:space="preserve">&gt; </w:t>
+      </w:r>
+      <w:r>
+        <w:rPr>
+          <w:sz w:val="20"/>
+          <w:szCs w:val="20"/>
+          <w:lang w:val="en-FI"/>
+        </w:rPr>
+        <w:t>Click on Login</w:t>
+      </w:r>
+    </w:p>
+    <w:p>
+      <w:pPr>
+        <w:pStyle w:val="Normal1"/>
+        <w:rPr>
+          <w:lang w:val="en-FI"/>
+        </w:rPr>
+      </w:pPr>
+      <w:r>
+        <w:rPr>
+          <w:sz w:val="20"/>
+          <w:szCs w:val="20"/>
+        </w:rPr>
+        <w:t xml:space="preserve">&gt; </w:t>
+      </w:r>
+      <w:r>
+        <w:rPr>
+          <w:sz w:val="20"/>
+          <w:szCs w:val="20"/>
+          <w:lang w:val="en-FI"/>
+        </w:rPr>
+        <w:t>Click on Create a new account</w:t>
+      </w:r>
+    </w:p>
+    <w:p>
+      <w:pPr>
+        <w:pStyle w:val="Normal1"/>
+        <w:rPr>
+          <w:lang w:val="en-FI"/>
+        </w:rPr>
+      </w:pPr>
+      <w:r>
+        <w:rPr>
+          <w:sz w:val="20"/>
+          <w:szCs w:val="20"/>
+        </w:rPr>
+        <w:t xml:space="preserve">&gt; </w:t>
+      </w:r>
+      <w:r>
+        <w:rPr>
+          <w:sz w:val="20"/>
+          <w:szCs w:val="20"/>
+          <w:lang w:val="en-FI"/>
+        </w:rPr>
+        <w:t>Fill up the information and click on submit the information</w:t>
+      </w:r>
+    </w:p>
+    <w:p>
+      <w:pPr>
+        <w:pStyle w:val="Normal1"/>
+      </w:pPr>
+    </w:p>
+    <w:p>
+      <w:pPr>
+        <w:pStyle w:val="Normal1"/>
+        <w:rPr>
+          <w:b/>
+          <w:u w:val="single"/>
+        </w:rPr>
+      </w:pPr>
+      <w:r>
+        <w:rPr>
+          <w:b/>
+          <w:u w:val="single"/>
+        </w:rPr>
+        <w:t>Expected result</w:t>
+      </w:r>
+    </w:p>
+    <w:p>
+      <w:pPr>
+        <w:pStyle w:val="Normal1"/>
+      </w:pPr>
+      <w:r>
+        <w:t>On clicking Submit the information button should be prompted to a success message and redirected to login page</w:t>
+      </w:r>
+    </w:p>
+    <w:p>
+      <w:pPr>
+        <w:pStyle w:val="Normal1"/>
+      </w:pPr>
+    </w:p>
+    <w:p>
+      <w:pPr>
+        <w:pStyle w:val="Normal1"/>
+      </w:pPr>
+      <w:r>
+        <w:rPr>
+          <w:b/>
+          <w:u w:val="single"/>
+        </w:rPr>
+        <w:t>Actual result</w:t>
+      </w:r>
+    </w:p>
+    <w:p>
+      <w:pPr>
+        <w:pStyle w:val="Normal1"/>
+      </w:pPr>
+      <w:r>
+        <w:t>Seen an error page “ORA1090 Exception: Insert values Error…”</w:t>
+      </w:r>
     </w:p>
     <w:sectPr>
       <w:pgSz w:w="12240" w:h="15840"/>

</xml_diff>